<commit_message>
Added new Documents with translations
</commit_message>
<xml_diff>
--- a/templates/assets/static_files/files/bilgi.docx
+++ b/templates/assets/static_files/files/bilgi.docx
@@ -2583,101 +2583,6 @@
       </w:tr>
       <w:tr>
         <w:trPr>
-          <w:trHeight w:hRule="exact" w:val="743"/>
-        </w:trPr>
-        <w:tc>
-          <w:tcPr>
-            <w:tcW w:w="4253" w:type="dxa"/>
-            <w:tcBorders>
-              <w:top w:val="single" w:sz="4" w:space="0" w:color="000000"/>
-              <w:left w:val="single" w:sz="4" w:space="0" w:color="000000"/>
-              <w:bottom w:val="single" w:sz="4" w:space="0" w:color="000000"/>
-              <w:right w:val="single" w:sz="4" w:space="0" w:color="000000"/>
-            </w:tcBorders>
-            <w:hideMark/>
-          </w:tcPr>
-          <w:p>
-            <w:pPr>
-              <w:spacing w:after="0" w:line="240" w:lineRule="auto"/>
-              <w:rPr>
-                <w:rFonts w:ascii="Times New Roman" w:eastAsia="Times New Roman" w:hAnsi="Times New Roman" w:cs="Times New Roman"/>
-                <w:b/>
-                <w:sz w:val="24"/>
-                <w:szCs w:val="24"/>
-                <w:lang w:val="en-GB"/>
-              </w:rPr>
-            </w:pPr>
-            <w:proofErr w:type="spellStart"/>
-            <w:r>
-              <w:rPr>
-                <w:rFonts w:ascii="Times New Roman" w:eastAsia="Times New Roman" w:hAnsi="Times New Roman" w:cs="Times New Roman"/>
-                <w:b/>
-                <w:sz w:val="24"/>
-                <w:szCs w:val="24"/>
-                <w:lang w:val="en-GB"/>
-              </w:rPr>
-              <w:t>Toplam</w:t>
-            </w:r>
-            <w:proofErr w:type="spellEnd"/>
-            <w:r>
-              <w:rPr>
-                <w:rFonts w:ascii="Times New Roman" w:eastAsia="Times New Roman" w:hAnsi="Times New Roman" w:cs="Times New Roman"/>
-                <w:b/>
-                <w:sz w:val="24"/>
-                <w:szCs w:val="24"/>
-                <w:lang w:val="en-GB"/>
-              </w:rPr>
-              <w:t xml:space="preserve"> Burs</w:t>
-            </w:r>
-            <w:r>
-              <w:rPr>
-                <w:rFonts w:ascii="Times New Roman" w:eastAsia="Times New Roman" w:hAnsi="Times New Roman" w:cs="Times New Roman"/>
-                <w:b/>
-                <w:sz w:val="24"/>
-                <w:szCs w:val="24"/>
-                <w:lang w:val="en-GB"/>
-              </w:rPr>
-              <w:br/>
-            </w:r>
-            <w:r>
-              <w:rPr>
-                <w:rFonts w:ascii="Times New Roman" w:eastAsia="Times New Roman" w:hAnsi="Times New Roman" w:cs="Times New Roman"/>
-                <w:color w:val="FF0000"/>
-                <w:sz w:val="24"/>
-                <w:szCs w:val="24"/>
-                <w:lang w:val="en-GB"/>
-              </w:rPr>
-              <w:t>Total amount of Scholarship</w:t>
-            </w:r>
-          </w:p>
-        </w:tc>
-        <w:tc>
-          <w:tcPr>
-            <w:tcW w:w="5812" w:type="dxa"/>
-            <w:tcBorders>
-              <w:top w:val="single" w:sz="4" w:space="0" w:color="000000"/>
-              <w:left w:val="single" w:sz="4" w:space="0" w:color="000000"/>
-              <w:bottom w:val="single" w:sz="4" w:space="0" w:color="000000"/>
-              <w:right w:val="single" w:sz="4" w:space="0" w:color="000000"/>
-            </w:tcBorders>
-          </w:tcPr>
-          <w:p>
-            <w:pPr>
-              <w:spacing w:after="0" w:line="240" w:lineRule="auto"/>
-              <w:jc w:val="both"/>
-              <w:rPr>
-                <w:rFonts w:ascii="Times New Roman" w:eastAsia="Times New Roman" w:hAnsi="Times New Roman" w:cs="Times New Roman"/>
-                <w:color w:val="FF0000"/>
-                <w:sz w:val="24"/>
-                <w:szCs w:val="24"/>
-                <w:lang w:val="en-GB"/>
-              </w:rPr>
-            </w:pPr>
-          </w:p>
-        </w:tc>
-      </w:tr>
-      <w:tr>
-        <w:trPr>
           <w:trHeight w:hRule="exact" w:val="1092"/>
         </w:trPr>
         <w:tc>
@@ -3014,7 +2919,7 @@
       </w:tr>
       <w:tr>
         <w:trPr>
-          <w:trHeight w:hRule="exact" w:val="1256"/>
+          <w:trHeight w:hRule="exact" w:val="1737"/>
         </w:trPr>
         <w:tc>
           <w:tcPr>
@@ -3090,13 +2995,221 @@
                 <w:szCs w:val="24"/>
                 <w:lang w:val="en-GB"/>
               </w:rPr>
+              <w:t>Mevlana</w:t>
+            </w:r>
+            <w:proofErr w:type="spellEnd"/>
+            <w:r>
+              <w:rPr>
+                <w:rFonts w:ascii="Times New Roman" w:eastAsia="Times New Roman" w:hAnsi="Times New Roman" w:cs="Times New Roman"/>
+                <w:b/>
+                <w:sz w:val="24"/>
+                <w:szCs w:val="24"/>
+                <w:lang w:val="en-GB"/>
+              </w:rPr>
+              <w:t xml:space="preserve">, Erasmus </w:t>
+            </w:r>
+            <w:proofErr w:type="spellStart"/>
+            <w:r>
+              <w:rPr>
+                <w:rFonts w:ascii="Times New Roman" w:eastAsia="Times New Roman" w:hAnsi="Times New Roman" w:cs="Times New Roman"/>
+                <w:b/>
+                <w:sz w:val="24"/>
+                <w:szCs w:val="24"/>
+                <w:lang w:val="en-GB"/>
+              </w:rPr>
+              <w:t>ve</w:t>
+            </w:r>
+            <w:proofErr w:type="spellEnd"/>
+            <w:r>
+              <w:rPr>
+                <w:rFonts w:ascii="Times New Roman" w:eastAsia="Times New Roman" w:hAnsi="Times New Roman" w:cs="Times New Roman"/>
+                <w:b/>
+                <w:sz w:val="24"/>
+                <w:szCs w:val="24"/>
+                <w:lang w:val="en-GB"/>
+              </w:rPr>
+              <w:t xml:space="preserve"> </w:t>
+            </w:r>
+            <w:proofErr w:type="spellStart"/>
+            <w:r>
+              <w:rPr>
+                <w:rFonts w:ascii="Times New Roman" w:eastAsia="Times New Roman" w:hAnsi="Times New Roman" w:cs="Times New Roman"/>
+                <w:b/>
+                <w:sz w:val="24"/>
+                <w:szCs w:val="24"/>
+                <w:lang w:val="en-GB"/>
+              </w:rPr>
+              <w:t>Farabi</w:t>
+            </w:r>
+            <w:proofErr w:type="spellEnd"/>
+            <w:r>
+              <w:rPr>
+                <w:rFonts w:ascii="Times New Roman" w:eastAsia="Times New Roman" w:hAnsi="Times New Roman" w:cs="Times New Roman"/>
+                <w:b/>
+                <w:sz w:val="24"/>
+                <w:szCs w:val="24"/>
+                <w:lang w:val="en-GB"/>
+              </w:rPr>
+              <w:t xml:space="preserve"> </w:t>
+            </w:r>
+            <w:proofErr w:type="spellStart"/>
+            <w:proofErr w:type="gramStart"/>
+            <w:r>
+              <w:rPr>
+                <w:rFonts w:ascii="Times New Roman" w:eastAsia="Times New Roman" w:hAnsi="Times New Roman" w:cs="Times New Roman"/>
+                <w:b/>
+                <w:sz w:val="24"/>
+                <w:szCs w:val="24"/>
+                <w:lang w:val="en-GB"/>
+              </w:rPr>
+              <w:t>gibi</w:t>
+            </w:r>
+            <w:proofErr w:type="spellEnd"/>
+            <w:r>
+              <w:rPr>
+                <w:rFonts w:ascii="Times New Roman" w:eastAsia="Times New Roman" w:hAnsi="Times New Roman" w:cs="Times New Roman"/>
+                <w:b/>
+                <w:sz w:val="24"/>
+                <w:szCs w:val="24"/>
+                <w:lang w:val="en-GB"/>
+              </w:rPr>
+              <w:t xml:space="preserve"> </w:t>
+            </w:r>
+            <w:r>
+              <w:rPr>
+                <w:rFonts w:ascii="Times New Roman" w:eastAsia="Times New Roman" w:hAnsi="Times New Roman" w:cs="Times New Roman"/>
+                <w:b/>
+                <w:sz w:val="24"/>
+                <w:szCs w:val="24"/>
+                <w:lang w:val="en-GB"/>
+              </w:rPr>
+              <w:t xml:space="preserve"> </w:t>
+            </w:r>
+            <w:proofErr w:type="spellStart"/>
+            <w:r>
+              <w:rPr>
+                <w:rFonts w:ascii="Times New Roman" w:eastAsia="Times New Roman" w:hAnsi="Times New Roman" w:cs="Times New Roman"/>
+                <w:b/>
+                <w:sz w:val="24"/>
+                <w:szCs w:val="24"/>
+                <w:lang w:val="en-GB"/>
+              </w:rPr>
+              <w:t>Değişim</w:t>
+            </w:r>
+            <w:proofErr w:type="spellEnd"/>
+            <w:proofErr w:type="gramEnd"/>
+            <w:r>
+              <w:rPr>
+                <w:rFonts w:ascii="Times New Roman" w:eastAsia="Times New Roman" w:hAnsi="Times New Roman" w:cs="Times New Roman"/>
+                <w:b/>
+                <w:sz w:val="24"/>
+                <w:szCs w:val="24"/>
+                <w:lang w:val="en-GB"/>
+              </w:rPr>
+              <w:t xml:space="preserve"> </w:t>
+            </w:r>
+            <w:proofErr w:type="spellStart"/>
+            <w:r>
+              <w:rPr>
+                <w:rFonts w:ascii="Times New Roman" w:eastAsia="Times New Roman" w:hAnsi="Times New Roman" w:cs="Times New Roman"/>
+                <w:b/>
+                <w:sz w:val="24"/>
+                <w:szCs w:val="24"/>
+                <w:lang w:val="en-GB"/>
+              </w:rPr>
+              <w:t>Program</w:t>
+            </w:r>
+            <w:r>
+              <w:rPr>
+                <w:rFonts w:ascii="Times New Roman" w:eastAsia="Times New Roman" w:hAnsi="Times New Roman" w:cs="Times New Roman"/>
+                <w:b/>
+                <w:sz w:val="24"/>
+                <w:szCs w:val="24"/>
+                <w:lang w:val="en-GB"/>
+              </w:rPr>
+              <w:t>larına</w:t>
+            </w:r>
+            <w:proofErr w:type="spellEnd"/>
+            <w:r>
+              <w:rPr>
+                <w:rFonts w:ascii="Times New Roman" w:eastAsia="Times New Roman" w:hAnsi="Times New Roman" w:cs="Times New Roman"/>
+                <w:b/>
+                <w:sz w:val="24"/>
+                <w:szCs w:val="24"/>
+                <w:lang w:val="en-GB"/>
+              </w:rPr>
+              <w:t xml:space="preserve"> </w:t>
+            </w:r>
+            <w:proofErr w:type="spellStart"/>
+            <w:r>
+              <w:rPr>
+                <w:rFonts w:ascii="Times New Roman" w:eastAsia="Times New Roman" w:hAnsi="Times New Roman" w:cs="Times New Roman"/>
+                <w:b/>
+                <w:sz w:val="24"/>
+                <w:szCs w:val="24"/>
+                <w:lang w:val="en-GB"/>
+              </w:rPr>
+              <w:t>Katılıp</w:t>
+            </w:r>
+            <w:proofErr w:type="spellEnd"/>
+            <w:r>
+              <w:rPr>
+                <w:rFonts w:ascii="Times New Roman" w:eastAsia="Times New Roman" w:hAnsi="Times New Roman" w:cs="Times New Roman"/>
+                <w:b/>
+                <w:sz w:val="24"/>
+                <w:szCs w:val="24"/>
+                <w:lang w:val="en-GB"/>
+              </w:rPr>
+              <w:t xml:space="preserve"> </w:t>
+            </w:r>
+            <w:proofErr w:type="spellStart"/>
+            <w:r>
+              <w:rPr>
+                <w:rFonts w:ascii="Times New Roman" w:eastAsia="Times New Roman" w:hAnsi="Times New Roman" w:cs="Times New Roman"/>
+                <w:b/>
+                <w:sz w:val="24"/>
+                <w:szCs w:val="24"/>
+                <w:lang w:val="en-GB"/>
+              </w:rPr>
+              <w:t>Katılmadığı</w:t>
+            </w:r>
+            <w:proofErr w:type="spellEnd"/>
+            <w:r>
+              <w:rPr>
+                <w:rFonts w:ascii="Times New Roman" w:eastAsia="Times New Roman" w:hAnsi="Times New Roman" w:cs="Times New Roman"/>
+                <w:b/>
+                <w:sz w:val="24"/>
+                <w:szCs w:val="24"/>
+                <w:lang w:val="en-GB"/>
+              </w:rPr>
+              <w:br/>
+            </w:r>
+            <w:r>
+              <w:rPr>
+                <w:rFonts w:ascii="Times New Roman" w:eastAsia="Times New Roman" w:hAnsi="Times New Roman" w:cs="Times New Roman"/>
+                <w:color w:val="FF0000"/>
+                <w:sz w:val="24"/>
+                <w:szCs w:val="24"/>
+                <w:lang w:val="en-GB"/>
+              </w:rPr>
+              <w:t xml:space="preserve">Has the student ever attended  </w:t>
+            </w:r>
+            <w:proofErr w:type="spellStart"/>
+            <w:r>
+              <w:rPr>
+                <w:rFonts w:ascii="Times New Roman" w:eastAsia="Times New Roman" w:hAnsi="Times New Roman" w:cs="Times New Roman"/>
+                <w:color w:val="FF0000"/>
+                <w:sz w:val="24"/>
+                <w:szCs w:val="24"/>
+                <w:lang w:val="en-GB"/>
+              </w:rPr>
               <w:t>Orhun</w:t>
             </w:r>
             <w:proofErr w:type="spellEnd"/>
             <w:r>
               <w:rPr>
                 <w:rFonts w:ascii="Times New Roman" w:eastAsia="Times New Roman" w:hAnsi="Times New Roman" w:cs="Times New Roman"/>
-                <w:b/>
+                <w:color w:val="FF0000"/>
                 <w:sz w:val="24"/>
                 <w:szCs w:val="24"/>
                 <w:lang w:val="en-GB"/>
@@ -3107,133 +3220,87 @@
             <w:r>
               <w:rPr>
                 <w:rFonts w:ascii="Times New Roman" w:eastAsia="Times New Roman" w:hAnsi="Times New Roman" w:cs="Times New Roman"/>
-                <w:b/>
-                <w:sz w:val="24"/>
-                <w:szCs w:val="24"/>
-                <w:lang w:val="en-GB"/>
-              </w:rPr>
-              <w:t>Değişim</w:t>
-            </w:r>
-            <w:proofErr w:type="spellEnd"/>
-            <w:r>
-              <w:rPr>
-                <w:rFonts w:ascii="Times New Roman" w:eastAsia="Times New Roman" w:hAnsi="Times New Roman" w:cs="Times New Roman"/>
-                <w:b/>
+                <w:color w:val="FF0000"/>
+                <w:sz w:val="24"/>
+                <w:szCs w:val="24"/>
+                <w:lang w:val="en-GB"/>
+              </w:rPr>
+              <w:t>Mevlana</w:t>
+            </w:r>
+            <w:proofErr w:type="spellEnd"/>
+            <w:r>
+              <w:rPr>
+                <w:rFonts w:ascii="Times New Roman" w:eastAsia="Times New Roman" w:hAnsi="Times New Roman" w:cs="Times New Roman"/>
+                <w:color w:val="FF0000"/>
+                <w:sz w:val="24"/>
+                <w:szCs w:val="24"/>
+                <w:lang w:val="en-GB"/>
+              </w:rPr>
+              <w:t xml:space="preserve">, Erasmus </w:t>
+            </w:r>
+            <w:r>
+              <w:rPr>
+                <w:rFonts w:ascii="Times New Roman" w:eastAsia="Times New Roman" w:hAnsi="Times New Roman" w:cs="Times New Roman"/>
+                <w:color w:val="FF0000"/>
+                <w:sz w:val="24"/>
+                <w:szCs w:val="24"/>
+                <w:lang w:val="en-GB"/>
+              </w:rPr>
+              <w:t xml:space="preserve"> and </w:t>
+            </w:r>
+            <w:proofErr w:type="spellStart"/>
+            <w:r>
+              <w:rPr>
+                <w:rFonts w:ascii="Times New Roman" w:eastAsia="Times New Roman" w:hAnsi="Times New Roman" w:cs="Times New Roman"/>
+                <w:color w:val="FF0000"/>
+                <w:sz w:val="24"/>
+                <w:szCs w:val="24"/>
+                <w:lang w:val="en-GB"/>
+              </w:rPr>
+              <w:t>Farabi</w:t>
+            </w:r>
+            <w:proofErr w:type="spellEnd"/>
+            <w:r>
+              <w:rPr>
+                <w:rFonts w:ascii="Times New Roman" w:eastAsia="Times New Roman" w:hAnsi="Times New Roman" w:cs="Times New Roman"/>
+                <w:color w:val="FF0000"/>
                 <w:sz w:val="24"/>
                 <w:szCs w:val="24"/>
                 <w:lang w:val="en-GB"/>
               </w:rPr>
               <w:t xml:space="preserve"> </w:t>
             </w:r>
-            <w:proofErr w:type="spellStart"/>
-            <w:r>
-              <w:rPr>
-                <w:rFonts w:ascii="Times New Roman" w:eastAsia="Times New Roman" w:hAnsi="Times New Roman" w:cs="Times New Roman"/>
-                <w:b/>
-                <w:sz w:val="24"/>
-                <w:szCs w:val="24"/>
-                <w:lang w:val="en-GB"/>
-              </w:rPr>
-              <w:t>Programına</w:t>
-            </w:r>
-            <w:proofErr w:type="spellEnd"/>
-            <w:r>
-              <w:rPr>
-                <w:rFonts w:ascii="Times New Roman" w:eastAsia="Times New Roman" w:hAnsi="Times New Roman" w:cs="Times New Roman"/>
-                <w:b/>
-                <w:sz w:val="24"/>
-                <w:szCs w:val="24"/>
-                <w:lang w:val="en-GB"/>
-              </w:rPr>
-              <w:t xml:space="preserve"> </w:t>
-            </w:r>
-            <w:proofErr w:type="spellStart"/>
-            <w:r>
-              <w:rPr>
-                <w:rFonts w:ascii="Times New Roman" w:eastAsia="Times New Roman" w:hAnsi="Times New Roman" w:cs="Times New Roman"/>
-                <w:b/>
-                <w:sz w:val="24"/>
-                <w:szCs w:val="24"/>
-                <w:lang w:val="en-GB"/>
-              </w:rPr>
-              <w:t>Katılıp</w:t>
-            </w:r>
-            <w:proofErr w:type="spellEnd"/>
-            <w:r>
-              <w:rPr>
-                <w:rFonts w:ascii="Times New Roman" w:eastAsia="Times New Roman" w:hAnsi="Times New Roman" w:cs="Times New Roman"/>
-                <w:b/>
-                <w:sz w:val="24"/>
-                <w:szCs w:val="24"/>
-                <w:lang w:val="en-GB"/>
-              </w:rPr>
-              <w:t xml:space="preserve"> </w:t>
-            </w:r>
-            <w:proofErr w:type="spellStart"/>
-            <w:r>
-              <w:rPr>
-                <w:rFonts w:ascii="Times New Roman" w:eastAsia="Times New Roman" w:hAnsi="Times New Roman" w:cs="Times New Roman"/>
-                <w:b/>
-                <w:sz w:val="24"/>
-                <w:szCs w:val="24"/>
-                <w:lang w:val="en-GB"/>
-              </w:rPr>
-              <w:t>Katılmadığı</w:t>
-            </w:r>
-            <w:proofErr w:type="spellEnd"/>
-            <w:r>
-              <w:rPr>
-                <w:rFonts w:ascii="Times New Roman" w:eastAsia="Times New Roman" w:hAnsi="Times New Roman" w:cs="Times New Roman"/>
-                <w:b/>
-                <w:sz w:val="24"/>
-                <w:szCs w:val="24"/>
-                <w:lang w:val="en-GB"/>
-              </w:rPr>
-              <w:br/>
-            </w:r>
-            <w:r>
-              <w:rPr>
-                <w:rFonts w:ascii="Times New Roman" w:eastAsia="Times New Roman" w:hAnsi="Times New Roman" w:cs="Times New Roman"/>
-                <w:color w:val="FF0000"/>
-                <w:sz w:val="24"/>
-                <w:szCs w:val="24"/>
-                <w:lang w:val="en-GB"/>
-              </w:rPr>
-              <w:t xml:space="preserve">Has the student ever </w:t>
-            </w:r>
-            <w:proofErr w:type="gramStart"/>
-            <w:r>
-              <w:rPr>
-                <w:rFonts w:ascii="Times New Roman" w:eastAsia="Times New Roman" w:hAnsi="Times New Roman" w:cs="Times New Roman"/>
-                <w:color w:val="FF0000"/>
-                <w:sz w:val="24"/>
-                <w:szCs w:val="24"/>
-                <w:lang w:val="en-GB"/>
-              </w:rPr>
-              <w:t xml:space="preserve">attended  </w:t>
-            </w:r>
-            <w:proofErr w:type="spellStart"/>
-            <w:r>
-              <w:rPr>
-                <w:rFonts w:ascii="Times New Roman" w:eastAsia="Times New Roman" w:hAnsi="Times New Roman" w:cs="Times New Roman"/>
-                <w:color w:val="FF0000"/>
-                <w:sz w:val="24"/>
-                <w:szCs w:val="24"/>
-                <w:lang w:val="en-GB"/>
-              </w:rPr>
-              <w:t>Orhun</w:t>
-            </w:r>
-            <w:proofErr w:type="spellEnd"/>
-            <w:proofErr w:type="gramEnd"/>
-            <w:r>
-              <w:rPr>
-                <w:rFonts w:ascii="Times New Roman" w:eastAsia="Times New Roman" w:hAnsi="Times New Roman" w:cs="Times New Roman"/>
-                <w:color w:val="FF0000"/>
-                <w:sz w:val="24"/>
-                <w:szCs w:val="24"/>
-                <w:lang w:val="en-GB"/>
-              </w:rPr>
-              <w:t xml:space="preserve"> Exchange Programme?</w:t>
+            <w:r>
+              <w:rPr>
+                <w:rFonts w:ascii="Times New Roman" w:eastAsia="Times New Roman" w:hAnsi="Times New Roman" w:cs="Times New Roman"/>
+                <w:color w:val="FF0000"/>
+                <w:sz w:val="24"/>
+                <w:szCs w:val="24"/>
+                <w:lang w:val="en-GB"/>
+              </w:rPr>
+              <w:t>Exchange Programme</w:t>
+            </w:r>
+            <w:r>
+              <w:rPr>
+                <w:rFonts w:ascii="Times New Roman" w:eastAsia="Times New Roman" w:hAnsi="Times New Roman" w:cs="Times New Roman"/>
+                <w:color w:val="FF0000"/>
+                <w:sz w:val="24"/>
+                <w:szCs w:val="24"/>
+                <w:lang w:val="en-GB"/>
+              </w:rPr>
+              <w:t>s</w:t>
+            </w:r>
+            <w:bookmarkStart w:id="0" w:name="_GoBack"/>
+            <w:bookmarkEnd w:id="0"/>
+            <w:r>
+              <w:rPr>
+                <w:rFonts w:ascii="Times New Roman" w:eastAsia="Times New Roman" w:hAnsi="Times New Roman" w:cs="Times New Roman"/>
+                <w:color w:val="FF0000"/>
+                <w:sz w:val="24"/>
+                <w:szCs w:val="24"/>
+                <w:lang w:val="en-GB"/>
+              </w:rPr>
+              <w:t>?</w:t>
             </w:r>
           </w:p>
           <w:p>
@@ -3392,10 +3459,7 @@
         </w:rPr>
       </w:pPr>
     </w:p>
-    <w:p>
-      <w:bookmarkStart w:id="0" w:name="_GoBack"/>
-      <w:bookmarkEnd w:id="0"/>
-    </w:p>
+    <w:p/>
     <w:sectPr>
       <w:headerReference w:type="even" r:id="rId7"/>
       <w:headerReference w:type="default" r:id="rId8"/>
@@ -4339,7 +4403,7 @@
   <a:extraClrSchemeLst/>
   <a:extLst>
     <a:ext uri="{05A4C25C-085E-4340-85A3-A5531E510DB2}">
-      <thm15:themeFamily xmlns="" xmlns:thm15="http://schemas.microsoft.com/office/thememl/2012/main" name="Office Theme" id="{62F939B6-93AF-4DB8-9C6B-D6C7DFDC589F}" vid="{4A3C46E8-61CC-4603-A589-7422A47A8E4A}"/>
+      <thm15:themeFamily xmlns:thm15="http://schemas.microsoft.com/office/thememl/2012/main" xmlns="" name="Office Theme" id="{62F939B6-93AF-4DB8-9C6B-D6C7DFDC589F}" vid="{4A3C46E8-61CC-4603-A589-7422A47A8E4A}"/>
     </a:ext>
   </a:extLst>
 </a:theme>

</xml_diff>